<commit_message>
added hardcoded sample data and fixed port to 8081
</commit_message>
<xml_diff>
--- a/DMS_APP/Documentations/Documentation.docx
+++ b/DMS_APP/Documentations/Documentation.docx
@@ -8,14 +8,20 @@
           <w:rFonts w:cs="Arial"/>
           <w:sz w:val="24"/>
           <w:szCs w:val="24"/>
+          <w:lang w:val="en-US"/>
         </w:rPr>
       </w:pPr>
     </w:p>
     <w:sdt>
       <w:sdtPr>
         <w:rPr>
-          <w:rFonts w:asciiTheme="minorHAnsi" w:hAnsiTheme="minorHAnsi" w:cs="Arial"/>
-          <w:lang w:val="de-DE"/>
+          <w:rFonts w:asciiTheme="minorHAnsi" w:eastAsiaTheme="minorHAnsi" w:hAnsiTheme="minorHAnsi" w:cs="Arial"/>
+          <w:color w:val="auto"/>
+          <w:kern w:val="2"/>
+          <w:sz w:val="22"/>
+          <w:szCs w:val="22"/>
+          <w:lang w:val="en-US" w:eastAsia="en-US"/>
+          <w14:ligatures w14:val="standardContextual"/>
         </w:rPr>
         <w:id w:val="-2064163381"/>
         <w:docPartObj>
@@ -25,15 +31,8 @@
       </w:sdtPr>
       <w:sdtEndPr>
         <w:rPr>
-          <w:rFonts w:eastAsiaTheme="minorHAnsi"/>
           <w:b/>
           <w:bCs/>
-          <w:color w:val="auto"/>
-          <w:kern w:val="2"/>
-          <w:sz w:val="22"/>
-          <w:szCs w:val="22"/>
-          <w:lang w:eastAsia="en-US"/>
-          <w14:ligatures w14:val="standardContextual"/>
         </w:rPr>
       </w:sdtEndPr>
       <w:sdtContent>
@@ -42,12 +41,13 @@
             <w:pStyle w:val="Inhaltsverzeichnisberschrift"/>
             <w:rPr>
               <w:rFonts w:asciiTheme="minorHAnsi" w:hAnsiTheme="minorHAnsi" w:cs="Arial"/>
+              <w:lang w:val="en-US"/>
             </w:rPr>
           </w:pPr>
           <w:r>
             <w:rPr>
               <w:rFonts w:asciiTheme="minorHAnsi" w:hAnsiTheme="minorHAnsi" w:cs="Arial"/>
-              <w:lang w:val="de-DE"/>
+              <w:lang w:val="en-US"/>
             </w:rPr>
             <w:t>Contents</w:t>
           </w:r>
@@ -59,7 +59,7 @@
               <w:tab w:val="right" w:leader="dot" w:pos="9062"/>
             </w:tabs>
             <w:rPr>
-              <w:rFonts w:eastAsiaTheme="minorEastAsia" w:cs="Arial"/>
+              <w:rFonts w:eastAsiaTheme="minorEastAsia"/>
               <w:noProof/>
               <w:sz w:val="24"/>
               <w:szCs w:val="24"/>
@@ -69,33 +69,36 @@
           <w:r>
             <w:rPr>
               <w:rFonts w:cs="Arial"/>
+              <w:lang w:val="en-US"/>
             </w:rPr>
             <w:fldChar w:fldCharType="begin"/>
           </w:r>
           <w:r>
             <w:rPr>
               <w:rFonts w:cs="Arial"/>
+              <w:lang w:val="en-US"/>
             </w:rPr>
             <w:instrText xml:space="preserve"> TOC \o "1-3" \h \z \u </w:instrText>
           </w:r>
           <w:r>
             <w:rPr>
               <w:rFonts w:cs="Arial"/>
+              <w:lang w:val="en-US"/>
             </w:rPr>
             <w:fldChar w:fldCharType="separate"/>
           </w:r>
-          <w:hyperlink w:anchor="_Toc177309079" w:history="1">
+          <w:hyperlink w:anchor="_Toc177312013" w:history="1">
             <w:r>
               <w:rPr>
                 <w:rStyle w:val="Hyperlink"/>
                 <w:rFonts w:cs="Arial"/>
                 <w:noProof/>
+                <w:lang w:val="en-US"/>
               </w:rPr>
               <w:t>1. General Information</w:t>
             </w:r>
             <w:r>
               <w:rPr>
-                <w:rFonts w:cs="Arial"/>
                 <w:noProof/>
                 <w:webHidden/>
               </w:rPr>
@@ -103,7 +106,6 @@
             </w:r>
             <w:r>
               <w:rPr>
-                <w:rFonts w:cs="Arial"/>
                 <w:noProof/>
                 <w:webHidden/>
               </w:rPr>
@@ -111,22 +113,19 @@
             </w:r>
             <w:r>
               <w:rPr>
-                <w:rFonts w:cs="Arial"/>
-                <w:noProof/>
-                <w:webHidden/>
-              </w:rPr>
-              <w:instrText xml:space="preserve"> PAGEREF _Toc177309079 \h </w:instrText>
-            </w:r>
-            <w:r>
-              <w:rPr>
-                <w:rFonts w:cs="Arial"/>
-                <w:noProof/>
-                <w:webHidden/>
-              </w:rPr>
-            </w:r>
-            <w:r>
-              <w:rPr>
-                <w:rFonts w:cs="Arial"/>
+                <w:noProof/>
+                <w:webHidden/>
+              </w:rPr>
+              <w:instrText xml:space="preserve"> PAGEREF _Toc177312013 \h </w:instrText>
+            </w:r>
+            <w:r>
+              <w:rPr>
+                <w:noProof/>
+                <w:webHidden/>
+              </w:rPr>
+            </w:r>
+            <w:r>
+              <w:rPr>
                 <w:noProof/>
                 <w:webHidden/>
               </w:rPr>
@@ -134,7 +133,6 @@
             </w:r>
             <w:r>
               <w:rPr>
-                <w:rFonts w:cs="Arial"/>
                 <w:noProof/>
                 <w:webHidden/>
               </w:rPr>
@@ -142,7 +140,6 @@
             </w:r>
             <w:r>
               <w:rPr>
-                <w:rFonts w:cs="Arial"/>
                 <w:noProof/>
                 <w:webHidden/>
               </w:rPr>
@@ -157,25 +154,25 @@
               <w:tab w:val="right" w:leader="dot" w:pos="9062"/>
             </w:tabs>
             <w:rPr>
-              <w:rFonts w:eastAsiaTheme="minorEastAsia" w:cs="Arial"/>
+              <w:rFonts w:eastAsiaTheme="minorEastAsia"/>
               <w:noProof/>
               <w:sz w:val="24"/>
               <w:szCs w:val="24"/>
               <w:lang w:eastAsia="de-AT"/>
             </w:rPr>
           </w:pPr>
-          <w:hyperlink w:anchor="_Toc177309080" w:history="1">
+          <w:hyperlink w:anchor="_Toc177312014" w:history="1">
             <w:r>
               <w:rPr>
                 <w:rStyle w:val="Hyperlink"/>
                 <w:rFonts w:cs="Arial"/>
                 <w:noProof/>
+                <w:lang w:val="en-US"/>
               </w:rPr>
               <w:t>2. Setup</w:t>
             </w:r>
             <w:r>
               <w:rPr>
-                <w:rFonts w:cs="Arial"/>
                 <w:noProof/>
                 <w:webHidden/>
               </w:rPr>
@@ -183,7 +180,6 @@
             </w:r>
             <w:r>
               <w:rPr>
-                <w:rFonts w:cs="Arial"/>
                 <w:noProof/>
                 <w:webHidden/>
               </w:rPr>
@@ -191,22 +187,19 @@
             </w:r>
             <w:r>
               <w:rPr>
-                <w:rFonts w:cs="Arial"/>
-                <w:noProof/>
-                <w:webHidden/>
-              </w:rPr>
-              <w:instrText xml:space="preserve"> PAGEREF _Toc177309080 \h </w:instrText>
-            </w:r>
-            <w:r>
-              <w:rPr>
-                <w:rFonts w:cs="Arial"/>
-                <w:noProof/>
-                <w:webHidden/>
-              </w:rPr>
-            </w:r>
-            <w:r>
-              <w:rPr>
-                <w:rFonts w:cs="Arial"/>
+                <w:noProof/>
+                <w:webHidden/>
+              </w:rPr>
+              <w:instrText xml:space="preserve"> PAGEREF _Toc177312014 \h </w:instrText>
+            </w:r>
+            <w:r>
+              <w:rPr>
+                <w:noProof/>
+                <w:webHidden/>
+              </w:rPr>
+            </w:r>
+            <w:r>
+              <w:rPr>
                 <w:noProof/>
                 <w:webHidden/>
               </w:rPr>
@@ -214,7 +207,6 @@
             </w:r>
             <w:r>
               <w:rPr>
-                <w:rFonts w:cs="Arial"/>
                 <w:noProof/>
                 <w:webHidden/>
               </w:rPr>
@@ -222,7 +214,6 @@
             </w:r>
             <w:r>
               <w:rPr>
-                <w:rFonts w:cs="Arial"/>
                 <w:noProof/>
                 <w:webHidden/>
               </w:rPr>
@@ -237,25 +228,25 @@
               <w:tab w:val="right" w:leader="dot" w:pos="9062"/>
             </w:tabs>
             <w:rPr>
-              <w:rFonts w:eastAsiaTheme="minorEastAsia" w:cs="Arial"/>
+              <w:rFonts w:eastAsiaTheme="minorEastAsia"/>
               <w:noProof/>
               <w:sz w:val="24"/>
               <w:szCs w:val="24"/>
               <w:lang w:eastAsia="de-AT"/>
             </w:rPr>
           </w:pPr>
-          <w:hyperlink w:anchor="_Toc177309081" w:history="1">
+          <w:hyperlink w:anchor="_Toc177312015" w:history="1">
             <w:r>
               <w:rPr>
                 <w:rStyle w:val="Hyperlink"/>
                 <w:rFonts w:cs="Arial"/>
                 <w:noProof/>
+                <w:lang w:val="en-US"/>
               </w:rPr>
               <w:t>3. Sprint 1</w:t>
             </w:r>
             <w:r>
               <w:rPr>
-                <w:rFonts w:cs="Arial"/>
                 <w:noProof/>
                 <w:webHidden/>
               </w:rPr>
@@ -263,7 +254,6 @@
             </w:r>
             <w:r>
               <w:rPr>
-                <w:rFonts w:cs="Arial"/>
                 <w:noProof/>
                 <w:webHidden/>
               </w:rPr>
@@ -271,22 +261,19 @@
             </w:r>
             <w:r>
               <w:rPr>
-                <w:rFonts w:cs="Arial"/>
-                <w:noProof/>
-                <w:webHidden/>
-              </w:rPr>
-              <w:instrText xml:space="preserve"> PAGEREF _Toc177309081 \h </w:instrText>
-            </w:r>
-            <w:r>
-              <w:rPr>
-                <w:rFonts w:cs="Arial"/>
-                <w:noProof/>
-                <w:webHidden/>
-              </w:rPr>
-            </w:r>
-            <w:r>
-              <w:rPr>
-                <w:rFonts w:cs="Arial"/>
+                <w:noProof/>
+                <w:webHidden/>
+              </w:rPr>
+              <w:instrText xml:space="preserve"> PAGEREF _Toc177312015 \h </w:instrText>
+            </w:r>
+            <w:r>
+              <w:rPr>
+                <w:noProof/>
+                <w:webHidden/>
+              </w:rPr>
+            </w:r>
+            <w:r>
+              <w:rPr>
                 <w:noProof/>
                 <w:webHidden/>
               </w:rPr>
@@ -294,7 +281,6 @@
             </w:r>
             <w:r>
               <w:rPr>
-                <w:rFonts w:cs="Arial"/>
                 <w:noProof/>
                 <w:webHidden/>
               </w:rPr>
@@ -302,7 +288,144 @@
             </w:r>
             <w:r>
               <w:rPr>
-                <w:rFonts w:cs="Arial"/>
+                <w:noProof/>
+                <w:webHidden/>
+              </w:rPr>
+              <w:fldChar w:fldCharType="end"/>
+            </w:r>
+          </w:hyperlink>
+        </w:p>
+        <w:p>
+          <w:pPr>
+            <w:pStyle w:val="Verzeichnis2"/>
+            <w:tabs>
+              <w:tab w:val="right" w:leader="dot" w:pos="9062"/>
+            </w:tabs>
+            <w:rPr>
+              <w:noProof/>
+            </w:rPr>
+          </w:pPr>
+          <w:hyperlink w:anchor="_Toc177312016" w:history="1">
+            <w:r>
+              <w:rPr>
+                <w:rStyle w:val="Hyperlink"/>
+                <w:noProof/>
+                <w:lang w:val="en-US"/>
+              </w:rPr>
+              <w:t>3.1 IDE Setup</w:t>
+            </w:r>
+            <w:r>
+              <w:rPr>
+                <w:noProof/>
+                <w:webHidden/>
+              </w:rPr>
+              <w:tab/>
+            </w:r>
+            <w:r>
+              <w:rPr>
+                <w:noProof/>
+                <w:webHidden/>
+              </w:rPr>
+              <w:fldChar w:fldCharType="begin"/>
+            </w:r>
+            <w:r>
+              <w:rPr>
+                <w:noProof/>
+                <w:webHidden/>
+              </w:rPr>
+              <w:instrText xml:space="preserve"> PAGEREF _Toc177312016 \h </w:instrText>
+            </w:r>
+            <w:r>
+              <w:rPr>
+                <w:noProof/>
+                <w:webHidden/>
+              </w:rPr>
+            </w:r>
+            <w:r>
+              <w:rPr>
+                <w:noProof/>
+                <w:webHidden/>
+              </w:rPr>
+              <w:fldChar w:fldCharType="separate"/>
+            </w:r>
+            <w:r>
+              <w:rPr>
+                <w:noProof/>
+                <w:webHidden/>
+              </w:rPr>
+              <w:t>1</w:t>
+            </w:r>
+            <w:r>
+              <w:rPr>
+                <w:noProof/>
+                <w:webHidden/>
+              </w:rPr>
+              <w:fldChar w:fldCharType="end"/>
+            </w:r>
+          </w:hyperlink>
+        </w:p>
+        <w:p>
+          <w:pPr>
+            <w:pStyle w:val="Verzeichnis2"/>
+            <w:tabs>
+              <w:tab w:val="right" w:leader="dot" w:pos="9062"/>
+            </w:tabs>
+            <w:rPr>
+              <w:noProof/>
+            </w:rPr>
+          </w:pPr>
+          <w:hyperlink w:anchor="_Toc177312017" w:history="1">
+            <w:r>
+              <w:rPr>
+                <w:rStyle w:val="Hyperlink"/>
+                <w:noProof/>
+                <w:lang w:val="en-US"/>
+              </w:rPr>
+              <w:t>3.2 Docker Containerization</w:t>
+            </w:r>
+            <w:r>
+              <w:rPr>
+                <w:noProof/>
+                <w:webHidden/>
+              </w:rPr>
+              <w:tab/>
+            </w:r>
+            <w:r>
+              <w:rPr>
+                <w:noProof/>
+                <w:webHidden/>
+              </w:rPr>
+              <w:fldChar w:fldCharType="begin"/>
+            </w:r>
+            <w:r>
+              <w:rPr>
+                <w:noProof/>
+                <w:webHidden/>
+              </w:rPr>
+              <w:instrText xml:space="preserve"> PAGEREF _Toc177312017 \h </w:instrText>
+            </w:r>
+            <w:r>
+              <w:rPr>
+                <w:noProof/>
+                <w:webHidden/>
+              </w:rPr>
+            </w:r>
+            <w:r>
+              <w:rPr>
+                <w:noProof/>
+                <w:webHidden/>
+              </w:rPr>
+              <w:fldChar w:fldCharType="separate"/>
+            </w:r>
+            <w:r>
+              <w:rPr>
+                <w:noProof/>
+                <w:webHidden/>
+              </w:rPr>
+              <w:t>1</w:t>
+            </w:r>
+            <w:r>
+              <w:rPr>
                 <w:noProof/>
                 <w:webHidden/>
               </w:rPr>
@@ -314,6 +437,7 @@
           <w:pPr>
             <w:rPr>
               <w:rFonts w:cs="Arial"/>
+              <w:lang w:val="en-US"/>
             </w:rPr>
           </w:pPr>
           <w:r>
@@ -321,7 +445,7 @@
               <w:rFonts w:cs="Arial"/>
               <w:b/>
               <w:bCs/>
-              <w:lang w:val="de-DE"/>
+              <w:lang w:val="en-US"/>
             </w:rPr>
             <w:fldChar w:fldCharType="end"/>
           </w:r>
@@ -334,6 +458,7 @@
           <w:rFonts w:cs="Arial"/>
           <w:sz w:val="24"/>
           <w:szCs w:val="24"/>
+          <w:lang w:val="en-US"/>
         </w:rPr>
       </w:pPr>
     </w:p>
@@ -342,30 +467,35 @@
         <w:pStyle w:val="berschrift1"/>
         <w:rPr>
           <w:rFonts w:asciiTheme="minorHAnsi" w:hAnsiTheme="minorHAnsi" w:cs="Arial"/>
+          <w:lang w:val="en-US"/>
         </w:rPr>
       </w:pPr>
-      <w:bookmarkStart w:id="0" w:name="_Toc177309079"/>
+      <w:bookmarkStart w:id="0" w:name="_Toc177312013"/>
       <w:r>
         <w:rPr>
           <w:rFonts w:asciiTheme="minorHAnsi" w:hAnsiTheme="minorHAnsi" w:cs="Arial"/>
+          <w:lang w:val="en-US"/>
         </w:rPr>
         <w:t>1</w:t>
       </w:r>
       <w:r>
         <w:rPr>
           <w:rFonts w:asciiTheme="minorHAnsi" w:hAnsiTheme="minorHAnsi" w:cs="Arial"/>
+          <w:lang w:val="en-US"/>
         </w:rPr>
         <w:t>.</w:t>
       </w:r>
       <w:r>
         <w:rPr>
           <w:rFonts w:asciiTheme="minorHAnsi" w:hAnsiTheme="minorHAnsi" w:cs="Arial"/>
+          <w:lang w:val="en-US"/>
         </w:rPr>
         <w:t xml:space="preserve"> </w:t>
       </w:r>
       <w:r>
         <w:rPr>
           <w:rFonts w:asciiTheme="minorHAnsi" w:hAnsiTheme="minorHAnsi" w:cs="Arial"/>
+          <w:lang w:val="en-US"/>
         </w:rPr>
         <w:t>General Information</w:t>
       </w:r>
@@ -375,6 +505,7 @@
       <w:pPr>
         <w:rPr>
           <w:rFonts w:cs="Arial"/>
+          <w:lang w:val="en-US"/>
         </w:rPr>
       </w:pPr>
     </w:p>
@@ -383,24 +514,28 @@
         <w:pStyle w:val="berschrift1"/>
         <w:rPr>
           <w:rFonts w:asciiTheme="minorHAnsi" w:hAnsiTheme="minorHAnsi" w:cs="Arial"/>
+          <w:lang w:val="en-US"/>
         </w:rPr>
       </w:pPr>
-      <w:bookmarkStart w:id="1" w:name="_Toc177309080"/>
+      <w:bookmarkStart w:id="1" w:name="_Toc177312014"/>
       <w:r>
         <w:rPr>
           <w:rFonts w:asciiTheme="minorHAnsi" w:hAnsiTheme="minorHAnsi" w:cs="Arial"/>
+          <w:lang w:val="en-US"/>
         </w:rPr>
         <w:t>2</w:t>
       </w:r>
       <w:r>
         <w:rPr>
           <w:rFonts w:asciiTheme="minorHAnsi" w:hAnsiTheme="minorHAnsi" w:cs="Arial"/>
+          <w:lang w:val="en-US"/>
         </w:rPr>
         <w:t>.</w:t>
       </w:r>
       <w:r>
         <w:rPr>
           <w:rFonts w:asciiTheme="minorHAnsi" w:hAnsiTheme="minorHAnsi" w:cs="Arial"/>
+          <w:lang w:val="en-US"/>
         </w:rPr>
         <w:t xml:space="preserve"> Setup</w:t>
       </w:r>
@@ -410,6 +545,7 @@
       <w:pPr>
         <w:rPr>
           <w:rFonts w:cs="Arial"/>
+          <w:lang w:val="en-US"/>
         </w:rPr>
       </w:pPr>
     </w:p>
@@ -418,36 +554,42 @@
         <w:pStyle w:val="berschrift1"/>
         <w:rPr>
           <w:rFonts w:asciiTheme="minorHAnsi" w:hAnsiTheme="minorHAnsi" w:cs="Arial"/>
+          <w:lang w:val="en-US"/>
         </w:rPr>
       </w:pPr>
-      <w:bookmarkStart w:id="2" w:name="_Toc177309081"/>
+      <w:bookmarkStart w:id="2" w:name="_Toc177312015"/>
       <w:r>
         <w:rPr>
           <w:rFonts w:asciiTheme="minorHAnsi" w:hAnsiTheme="minorHAnsi" w:cs="Arial"/>
+          <w:lang w:val="en-US"/>
         </w:rPr>
         <w:t>3</w:t>
       </w:r>
       <w:r>
         <w:rPr>
           <w:rFonts w:asciiTheme="minorHAnsi" w:hAnsiTheme="minorHAnsi" w:cs="Arial"/>
+          <w:lang w:val="en-US"/>
         </w:rPr>
         <w:t>.</w:t>
       </w:r>
       <w:r>
         <w:rPr>
           <w:rFonts w:asciiTheme="minorHAnsi" w:hAnsiTheme="minorHAnsi" w:cs="Arial"/>
+          <w:lang w:val="en-US"/>
         </w:rPr>
         <w:t xml:space="preserve"> </w:t>
       </w:r>
       <w:r>
         <w:rPr>
           <w:rFonts w:asciiTheme="minorHAnsi" w:hAnsiTheme="minorHAnsi" w:cs="Arial"/>
+          <w:lang w:val="en-US"/>
         </w:rPr>
         <w:t>Sprint</w:t>
       </w:r>
       <w:r>
         <w:rPr>
           <w:rFonts w:asciiTheme="minorHAnsi" w:hAnsiTheme="minorHAnsi" w:cs="Arial"/>
+          <w:lang w:val="en-US"/>
         </w:rPr>
         <w:t xml:space="preserve"> 1</w:t>
       </w:r>
@@ -455,8 +597,331 @@
       <w:r>
         <w:rPr>
           <w:rFonts w:asciiTheme="minorHAnsi" w:hAnsiTheme="minorHAnsi" w:cs="Arial"/>
+          <w:lang w:val="en-US"/>
         </w:rPr>
         <w:t xml:space="preserve"> </w:t>
+      </w:r>
+    </w:p>
+    <w:p>
+      <w:pPr>
+        <w:pStyle w:val="berschrift2"/>
+        <w:rPr>
+          <w:lang w:val="en-US"/>
+        </w:rPr>
+      </w:pPr>
+      <w:bookmarkStart w:id="3" w:name="_Toc177312016"/>
+      <w:r>
+        <w:rPr>
+          <w:lang w:val="en-US"/>
+        </w:rPr>
+        <w:t>3.1 IDE Setup</w:t>
+      </w:r>
+      <w:bookmarkEnd w:id="3"/>
+    </w:p>
+    <w:p>
+      <w:pPr>
+        <w:rPr>
+          <w:lang w:val="en-US"/>
+        </w:rPr>
+      </w:pPr>
+    </w:p>
+    <w:p>
+      <w:pPr>
+        <w:pStyle w:val="berschrift2"/>
+        <w:rPr>
+          <w:lang w:val="en-US"/>
+        </w:rPr>
+      </w:pPr>
+      <w:bookmarkStart w:id="4" w:name="_Toc177312017"/>
+      <w:r>
+        <w:rPr>
+          <w:lang w:val="en-US"/>
+        </w:rPr>
+        <w:t xml:space="preserve">3.2 </w:t>
+      </w:r>
+      <w:r>
+        <w:rPr>
+          <w:lang w:val="en-US"/>
+        </w:rPr>
+        <w:t>Docker Containerization</w:t>
+      </w:r>
+      <w:bookmarkEnd w:id="4"/>
+    </w:p>
+    <w:p>
+      <w:pPr>
+        <w:rPr>
+          <w:lang w:val="en-US"/>
+        </w:rPr>
+      </w:pPr>
+      <w:r>
+        <w:rPr>
+          <w:lang w:val="en-US"/>
+        </w:rPr>
+        <w:t>This</w:t>
+      </w:r>
+      <w:r>
+        <w:rPr>
+          <w:lang w:val="en-US"/>
+        </w:rPr>
+        <w:t xml:space="preserve"> command </w:t>
+      </w:r>
+      <w:r>
+        <w:rPr>
+          <w:lang w:val="en-US"/>
+        </w:rPr>
+        <w:t xml:space="preserve">was </w:t>
+      </w:r>
+      <w:r>
+        <w:rPr>
+          <w:lang w:val="en-US"/>
+        </w:rPr>
+        <w:t>used to build the docker image for the container</w:t>
+      </w:r>
+      <w:r>
+        <w:rPr>
+          <w:lang w:val="en-US"/>
+        </w:rPr>
+        <w:t>:</w:t>
+      </w:r>
+    </w:p>
+    <w:p>
+      <w:pPr>
+        <w:jc w:val="center"/>
+        <w:rPr>
+          <w:i/>
+          <w:iCs/>
+          <w:lang w:val="en-US"/>
+        </w:rPr>
+      </w:pPr>
+      <w:r>
+        <w:rPr>
+          <w:i/>
+          <w:iCs/>
+          <w:lang w:val="en-US"/>
+        </w:rPr>
+        <w:t>docker build -t document</w:t>
+      </w:r>
+      <w:r>
+        <w:rPr>
+          <w:i/>
+          <w:iCs/>
+          <w:lang w:val="en-US"/>
+        </w:rPr>
+        <w:t>-</w:t>
+      </w:r>
+      <w:r>
+        <w:rPr>
+          <w:i/>
+          <w:iCs/>
+          <w:lang w:val="en-US"/>
+        </w:rPr>
+        <w:t>management</w:t>
+      </w:r>
+      <w:r>
+        <w:rPr>
+          <w:i/>
+          <w:iCs/>
+          <w:lang w:val="en-US"/>
+        </w:rPr>
+        <w:t>-</w:t>
+      </w:r>
+      <w:proofErr w:type="gramStart"/>
+      <w:r>
+        <w:rPr>
+          <w:i/>
+          <w:iCs/>
+          <w:lang w:val="en-US"/>
+        </w:rPr>
+        <w:t>system .</w:t>
+      </w:r>
+      <w:proofErr w:type="gramEnd"/>
+    </w:p>
+    <w:p>
+      <w:pPr>
+        <w:rPr>
+          <w:lang w:val="en-US"/>
+        </w:rPr>
+      </w:pPr>
+      <w:r>
+        <w:rPr>
+          <w:lang w:val="en-US"/>
+        </w:rPr>
+        <w:t>‘</w:t>
+      </w:r>
+      <w:proofErr w:type="gramStart"/>
+      <w:r>
+        <w:rPr>
+          <w:lang w:val="en-US"/>
+        </w:rPr>
+        <w:t>document</w:t>
+      </w:r>
+      <w:proofErr w:type="gramEnd"/>
+      <w:r>
+        <w:rPr>
+          <w:lang w:val="en-US"/>
+        </w:rPr>
+        <w:t>-management-system’ is the name of the image.</w:t>
+      </w:r>
+    </w:p>
+    <w:p>
+      <w:pPr>
+        <w:rPr>
+          <w:lang w:val="en-US"/>
+        </w:rPr>
+      </w:pPr>
+    </w:p>
+    <w:p>
+      <w:pPr>
+        <w:rPr>
+          <w:lang w:val="en-US"/>
+        </w:rPr>
+      </w:pPr>
+      <w:r>
+        <w:rPr>
+          <w:lang w:val="en-US"/>
+        </w:rPr>
+        <w:t>Use this command to run the docker container:</w:t>
+      </w:r>
+    </w:p>
+    <w:p>
+      <w:pPr>
+        <w:jc w:val="center"/>
+        <w:rPr>
+          <w:i/>
+          <w:iCs/>
+          <w:lang w:val="en-US"/>
+        </w:rPr>
+      </w:pPr>
+      <w:r>
+        <w:rPr>
+          <w:i/>
+          <w:iCs/>
+          <w:lang w:val="en-US"/>
+        </w:rPr>
+        <w:t xml:space="preserve">docker run -d -p 8081:8081 --name </w:t>
+      </w:r>
+      <w:proofErr w:type="spellStart"/>
+      <w:r>
+        <w:rPr>
+          <w:i/>
+          <w:iCs/>
+          <w:lang w:val="en-US"/>
+        </w:rPr>
+        <w:t>dms_container</w:t>
+      </w:r>
+      <w:proofErr w:type="spellEnd"/>
+      <w:r>
+        <w:rPr>
+          <w:i/>
+          <w:iCs/>
+          <w:lang w:val="en-US"/>
+        </w:rPr>
+        <w:t xml:space="preserve"> document</w:t>
+      </w:r>
+      <w:r>
+        <w:rPr>
+          <w:i/>
+          <w:iCs/>
+          <w:lang w:val="en-US"/>
+        </w:rPr>
+        <w:t>-</w:t>
+      </w:r>
+      <w:r>
+        <w:rPr>
+          <w:i/>
+          <w:iCs/>
+          <w:lang w:val="en-US"/>
+        </w:rPr>
+        <w:t>management</w:t>
+      </w:r>
+      <w:r>
+        <w:rPr>
+          <w:i/>
+          <w:iCs/>
+          <w:lang w:val="en-US"/>
+        </w:rPr>
+        <w:t>-</w:t>
+      </w:r>
+      <w:r>
+        <w:rPr>
+          <w:i/>
+          <w:iCs/>
+          <w:lang w:val="en-US"/>
+        </w:rPr>
+        <w:t>system</w:t>
+      </w:r>
+    </w:p>
+    <w:p>
+      <w:pPr>
+        <w:rPr>
+          <w:lang w:val="en-US"/>
+        </w:rPr>
+      </w:pPr>
+      <w:r>
+        <w:rPr>
+          <w:lang w:val="en-US"/>
+        </w:rPr>
+        <w:t xml:space="preserve">-p 8081:8081 lets the docker container run on port 8081 </w:t>
+      </w:r>
+      <w:proofErr w:type="gramStart"/>
+      <w:r>
+        <w:rPr>
+          <w:lang w:val="en-US"/>
+        </w:rPr>
+        <w:t>and also</w:t>
+      </w:r>
+      <w:proofErr w:type="gramEnd"/>
+      <w:r>
+        <w:rPr>
+          <w:lang w:val="en-US"/>
+        </w:rPr>
+        <w:t xml:space="preserve"> exposes it to port 8081, where it is being accessible in the browser. ‘</w:t>
+      </w:r>
+      <w:proofErr w:type="spellStart"/>
+      <w:proofErr w:type="gramStart"/>
+      <w:r>
+        <w:rPr>
+          <w:lang w:val="en-US"/>
+        </w:rPr>
+        <w:t>dms</w:t>
+      </w:r>
+      <w:proofErr w:type="gramEnd"/>
+      <w:r>
+        <w:rPr>
+          <w:lang w:val="en-US"/>
+        </w:rPr>
+        <w:t>_container</w:t>
+      </w:r>
+      <w:proofErr w:type="spellEnd"/>
+      <w:r>
+        <w:rPr>
+          <w:lang w:val="en-US"/>
+        </w:rPr>
+        <w:t xml:space="preserve">’ is the name of the container and </w:t>
+      </w:r>
+      <w:r>
+        <w:rPr>
+          <w:lang w:val="en-US"/>
+        </w:rPr>
+        <w:t>‘</w:t>
+      </w:r>
+      <w:r>
+        <w:rPr>
+          <w:lang w:val="en-US"/>
+        </w:rPr>
+        <w:t>document-management-system</w:t>
+      </w:r>
+      <w:r>
+        <w:rPr>
+          <w:lang w:val="en-US"/>
+        </w:rPr>
+        <w:t>’</w:t>
+      </w:r>
+      <w:r>
+        <w:rPr>
+          <w:lang w:val="en-US"/>
+        </w:rPr>
+        <w:t>.</w:t>
       </w:r>
     </w:p>
     <w:sectPr>
@@ -506,6 +971,7 @@
         <w:docPartUnique/>
       </w:docPartObj>
     </w:sdtPr>
+    <w:sdtEndPr/>
     <w:sdtContent>
       <w:p>
         <w:pPr>
@@ -1085,7 +1551,6 @@
     <w:next w:val="Standard"/>
     <w:link w:val="berschrift2Zchn"/>
     <w:uiPriority w:val="9"/>
-    <w:semiHidden/>
     <w:unhideWhenUsed/>
     <w:qFormat/>
     <w:rsid w:val="00BD48F8"/>
@@ -1302,7 +1767,6 @@
     <w:basedOn w:val="Absatz-Standardschriftart"/>
     <w:link w:val="berschrift2"/>
     <w:uiPriority w:val="9"/>
-    <w:semiHidden/>
     <w:rsid w:val="00BD48F8"/>
     <w:rPr>
       <w:rFonts w:asciiTheme="majorHAnsi" w:eastAsiaTheme="majorEastAsia" w:hAnsiTheme="majorHAnsi" w:cstheme="majorBidi"/>
@@ -1669,6 +2133,19 @@
       <w:color w:val="467886" w:themeColor="hyperlink"/>
       <w:u w:val="single"/>
     </w:rPr>
+  </w:style>
+  <w:style w:type="paragraph" w:styleId="Verzeichnis2">
+    <w:name w:val="toc 2"/>
+    <w:basedOn w:val="Standard"/>
+    <w:next w:val="Standard"/>
+    <w:autoRedefine/>
+    <w:uiPriority w:val="39"/>
+    <w:unhideWhenUsed/>
+    <w:rsid w:val="009877F8"/>
+    <w:pPr>
+      <w:spacing w:after="100"/>
+      <w:ind w:left="220"/>
+    </w:pPr>
   </w:style>
 </w:styles>
 </file>

</xml_diff>

<commit_message>
added docker-compose.yml and nginx.config (plus docu)
</commit_message>
<xml_diff>
--- a/DMS_APP/Documentations/Documentation.docx
+++ b/DMS_APP/Documentations/Documentation.docx
@@ -87,7 +87,7 @@
             </w:rPr>
             <w:fldChar w:fldCharType="separate"/>
           </w:r>
-          <w:hyperlink w:anchor="_Toc177312013" w:history="1">
+          <w:hyperlink w:anchor="_Toc177312912" w:history="1">
             <w:r>
               <w:rPr>
                 <w:rStyle w:val="Hyperlink"/>
@@ -116,7 +116,7 @@
                 <w:noProof/>
                 <w:webHidden/>
               </w:rPr>
-              <w:instrText xml:space="preserve"> PAGEREF _Toc177312013 \h </w:instrText>
+              <w:instrText xml:space="preserve"> PAGEREF _Toc177312912 \h </w:instrText>
             </w:r>
             <w:r>
               <w:rPr>
@@ -161,7 +161,7 @@
               <w:lang w:eastAsia="de-AT"/>
             </w:rPr>
           </w:pPr>
-          <w:hyperlink w:anchor="_Toc177312014" w:history="1">
+          <w:hyperlink w:anchor="_Toc177312913" w:history="1">
             <w:r>
               <w:rPr>
                 <w:rStyle w:val="Hyperlink"/>
@@ -190,7 +190,7 @@
                 <w:noProof/>
                 <w:webHidden/>
               </w:rPr>
-              <w:instrText xml:space="preserve"> PAGEREF _Toc177312014 \h </w:instrText>
+              <w:instrText xml:space="preserve"> PAGEREF _Toc177312913 \h </w:instrText>
             </w:r>
             <w:r>
               <w:rPr>
@@ -235,7 +235,7 @@
               <w:lang w:eastAsia="de-AT"/>
             </w:rPr>
           </w:pPr>
-          <w:hyperlink w:anchor="_Toc177312015" w:history="1">
+          <w:hyperlink w:anchor="_Toc177312914" w:history="1">
             <w:r>
               <w:rPr>
                 <w:rStyle w:val="Hyperlink"/>
@@ -264,7 +264,7 @@
                 <w:noProof/>
                 <w:webHidden/>
               </w:rPr>
-              <w:instrText xml:space="preserve"> PAGEREF _Toc177312015 \h </w:instrText>
+              <w:instrText xml:space="preserve"> PAGEREF _Toc177312914 \h </w:instrText>
             </w:r>
             <w:r>
               <w:rPr>
@@ -302,10 +302,14 @@
               <w:tab w:val="right" w:leader="dot" w:pos="9062"/>
             </w:tabs>
             <w:rPr>
+              <w:rFonts w:eastAsiaTheme="minorEastAsia"/>
               <w:noProof/>
+              <w:sz w:val="24"/>
+              <w:szCs w:val="24"/>
+              <w:lang w:eastAsia="de-AT"/>
             </w:rPr>
           </w:pPr>
-          <w:hyperlink w:anchor="_Toc177312016" w:history="1">
+          <w:hyperlink w:anchor="_Toc177312915" w:history="1">
             <w:r>
               <w:rPr>
                 <w:rStyle w:val="Hyperlink"/>
@@ -333,7 +337,7 @@
                 <w:noProof/>
                 <w:webHidden/>
               </w:rPr>
-              <w:instrText xml:space="preserve"> PAGEREF _Toc177312016 \h </w:instrText>
+              <w:instrText xml:space="preserve"> PAGEREF _Toc177312915 \h </w:instrText>
             </w:r>
             <w:r>
               <w:rPr>
@@ -371,10 +375,14 @@
               <w:tab w:val="right" w:leader="dot" w:pos="9062"/>
             </w:tabs>
             <w:rPr>
+              <w:rFonts w:eastAsiaTheme="minorEastAsia"/>
               <w:noProof/>
+              <w:sz w:val="24"/>
+              <w:szCs w:val="24"/>
+              <w:lang w:eastAsia="de-AT"/>
             </w:rPr>
           </w:pPr>
-          <w:hyperlink w:anchor="_Toc177312017" w:history="1">
+          <w:hyperlink w:anchor="_Toc177312916" w:history="1">
             <w:r>
               <w:rPr>
                 <w:rStyle w:val="Hyperlink"/>
@@ -402,7 +410,7 @@
                 <w:noProof/>
                 <w:webHidden/>
               </w:rPr>
-              <w:instrText xml:space="preserve"> PAGEREF _Toc177312017 \h </w:instrText>
+              <w:instrText xml:space="preserve"> PAGEREF _Toc177312916 \h </w:instrText>
             </w:r>
             <w:r>
               <w:rPr>
@@ -470,7 +478,7 @@
           <w:lang w:val="en-US"/>
         </w:rPr>
       </w:pPr>
-      <w:bookmarkStart w:id="0" w:name="_Toc177312013"/>
+      <w:bookmarkStart w:id="0" w:name="_Toc177312912"/>
       <w:r>
         <w:rPr>
           <w:rFonts w:asciiTheme="minorHAnsi" w:hAnsiTheme="minorHAnsi" w:cs="Arial"/>
@@ -503,11 +511,146 @@
     </w:p>
     <w:p>
       <w:pPr>
+        <w:pStyle w:val="berschrift1"/>
+        <w:rPr>
+          <w:rFonts w:asciiTheme="minorHAnsi" w:hAnsiTheme="minorHAnsi" w:cs="Arial"/>
+          <w:lang w:val="en-US"/>
+        </w:rPr>
+      </w:pPr>
+      <w:bookmarkStart w:id="1" w:name="_Toc177312913"/>
+      <w:r>
+        <w:rPr>
+          <w:rFonts w:asciiTheme="minorHAnsi" w:hAnsiTheme="minorHAnsi" w:cs="Arial"/>
+          <w:lang w:val="en-US"/>
+        </w:rPr>
+        <w:t>2</w:t>
+      </w:r>
+      <w:r>
+        <w:rPr>
+          <w:rFonts w:asciiTheme="minorHAnsi" w:hAnsiTheme="minorHAnsi" w:cs="Arial"/>
+          <w:lang w:val="en-US"/>
+        </w:rPr>
+        <w:t>.</w:t>
+      </w:r>
+      <w:r>
+        <w:rPr>
+          <w:rFonts w:asciiTheme="minorHAnsi" w:hAnsiTheme="minorHAnsi" w:cs="Arial"/>
+          <w:lang w:val="en-US"/>
+        </w:rPr>
+        <w:t xml:space="preserve"> Setup</w:t>
+      </w:r>
+      <w:bookmarkEnd w:id="1"/>
+    </w:p>
+    <w:p>
+      <w:pPr>
         <w:rPr>
           <w:rFonts w:cs="Arial"/>
           <w:lang w:val="en-US"/>
         </w:rPr>
       </w:pPr>
+      <w:r>
+        <w:rPr>
+          <w:rFonts w:cs="Arial"/>
+          <w:lang w:val="en-US"/>
+        </w:rPr>
+        <w:t xml:space="preserve">Before starting with the first </w:t>
+      </w:r>
+      <w:r>
+        <w:rPr>
+          <w:rFonts w:cs="Arial"/>
+          <w:lang w:val="en-US"/>
+        </w:rPr>
+        <w:t>S</w:t>
+      </w:r>
+      <w:r>
+        <w:rPr>
+          <w:rFonts w:cs="Arial"/>
+          <w:lang w:val="en-US"/>
+        </w:rPr>
+        <w:t>print</w:t>
+      </w:r>
+      <w:r>
+        <w:rPr>
+          <w:rFonts w:cs="Arial"/>
+          <w:lang w:val="en-US"/>
+        </w:rPr>
+        <w:t>, following things had to be checked:</w:t>
+      </w:r>
+    </w:p>
+    <w:p>
+      <w:pPr>
+        <w:pStyle w:val="Listenabsatz"/>
+        <w:numPr>
+          <w:ilvl w:val="0"/>
+          <w:numId w:val="1"/>
+        </w:numPr>
+        <w:rPr>
+          <w:rFonts w:cs="Arial"/>
+          <w:lang w:val="en-US"/>
+        </w:rPr>
+      </w:pPr>
+      <w:r>
+        <w:rPr>
+          <w:rFonts w:cs="Arial"/>
+          <w:lang w:val="en-US"/>
+        </w:rPr>
+        <w:t>IDE like Visual Studio or JetBrains Rider installed?</w:t>
+      </w:r>
+    </w:p>
+    <w:p>
+      <w:pPr>
+        <w:pStyle w:val="Listenabsatz"/>
+        <w:numPr>
+          <w:ilvl w:val="0"/>
+          <w:numId w:val="1"/>
+        </w:numPr>
+        <w:rPr>
+          <w:rFonts w:cs="Arial"/>
+          <w:lang w:val="en-US"/>
+        </w:rPr>
+      </w:pPr>
+      <w:r>
+        <w:rPr>
+          <w:rFonts w:cs="Arial"/>
+          <w:lang w:val="en-US"/>
+        </w:rPr>
+        <w:t>Docker Installed?</w:t>
+      </w:r>
+    </w:p>
+    <w:p>
+      <w:pPr>
+        <w:pStyle w:val="Listenabsatz"/>
+        <w:numPr>
+          <w:ilvl w:val="0"/>
+          <w:numId w:val="1"/>
+        </w:numPr>
+        <w:rPr>
+          <w:rFonts w:cs="Arial"/>
+          <w:lang w:val="en-US"/>
+        </w:rPr>
+      </w:pPr>
+      <w:r>
+        <w:rPr>
+          <w:rFonts w:cs="Arial"/>
+          <w:lang w:val="en-US"/>
+        </w:rPr>
+        <w:t>Git installed?</w:t>
+      </w:r>
+    </w:p>
+    <w:p>
+      <w:pPr>
+        <w:rPr>
+          <w:rFonts w:cs="Arial"/>
+          <w:lang w:val="en-US"/>
+        </w:rPr>
+      </w:pPr>
+      <w:r>
+        <w:rPr>
+          <w:rFonts w:cs="Arial"/>
+          <w:lang w:val="en-US"/>
+        </w:rPr>
+        <w:t>We both decided to use JetBrains Rider, since we are very familiar with their software and simply prefer using it over Visual Studio.</w:t>
+      </w:r>
     </w:p>
     <w:p>
       <w:pPr>
@@ -517,13 +660,13 @@
           <w:lang w:val="en-US"/>
         </w:rPr>
       </w:pPr>
-      <w:bookmarkStart w:id="1" w:name="_Toc177312014"/>
+      <w:bookmarkStart w:id="2" w:name="_Toc177312914"/>
       <w:r>
         <w:rPr>
           <w:rFonts w:asciiTheme="minorHAnsi" w:hAnsiTheme="minorHAnsi" w:cs="Arial"/>
           <w:lang w:val="en-US"/>
         </w:rPr>
-        <w:t>2</w:t>
+        <w:t>3</w:t>
       </w:r>
       <w:r>
         <w:rPr>
@@ -537,70 +680,30 @@
           <w:rFonts w:asciiTheme="minorHAnsi" w:hAnsiTheme="minorHAnsi" w:cs="Arial"/>
           <w:lang w:val="en-US"/>
         </w:rPr>
-        <w:t xml:space="preserve"> Setup</w:t>
-      </w:r>
-      <w:bookmarkEnd w:id="1"/>
-    </w:p>
-    <w:p>
-      <w:pPr>
-        <w:rPr>
-          <w:rFonts w:cs="Arial"/>
-          <w:lang w:val="en-US"/>
-        </w:rPr>
-      </w:pPr>
-    </w:p>
-    <w:p>
-      <w:pPr>
-        <w:pStyle w:val="berschrift1"/>
+        <w:t xml:space="preserve"> </w:t>
+      </w:r>
+      <w:r>
         <w:rPr>
           <w:rFonts w:asciiTheme="minorHAnsi" w:hAnsiTheme="minorHAnsi" w:cs="Arial"/>
           <w:lang w:val="en-US"/>
         </w:rPr>
-      </w:pPr>
-      <w:bookmarkStart w:id="2" w:name="_Toc177312015"/>
+        <w:t>Sprint</w:t>
+      </w:r>
       <w:r>
         <w:rPr>
           <w:rFonts w:asciiTheme="minorHAnsi" w:hAnsiTheme="minorHAnsi" w:cs="Arial"/>
           <w:lang w:val="en-US"/>
         </w:rPr>
-        <w:t>3</w:t>
-      </w:r>
+        <w:t xml:space="preserve"> 1</w:t>
+      </w:r>
+      <w:bookmarkEnd w:id="2"/>
       <w:r>
         <w:rPr>
           <w:rFonts w:asciiTheme="minorHAnsi" w:hAnsiTheme="minorHAnsi" w:cs="Arial"/>
           <w:lang w:val="en-US"/>
         </w:rPr>
-        <w:t>.</w:t>
-      </w:r>
-      <w:r>
-        <w:rPr>
-          <w:rFonts w:asciiTheme="minorHAnsi" w:hAnsiTheme="minorHAnsi" w:cs="Arial"/>
-          <w:lang w:val="en-US"/>
-        </w:rPr>
         <w:t xml:space="preserve"> </w:t>
       </w:r>
-      <w:r>
-        <w:rPr>
-          <w:rFonts w:asciiTheme="minorHAnsi" w:hAnsiTheme="minorHAnsi" w:cs="Arial"/>
-          <w:lang w:val="en-US"/>
-        </w:rPr>
-        <w:t>Sprint</w:t>
-      </w:r>
-      <w:r>
-        <w:rPr>
-          <w:rFonts w:asciiTheme="minorHAnsi" w:hAnsiTheme="minorHAnsi" w:cs="Arial"/>
-          <w:lang w:val="en-US"/>
-        </w:rPr>
-        <w:t xml:space="preserve"> 1</w:t>
-      </w:r>
-      <w:bookmarkEnd w:id="2"/>
-      <w:r>
-        <w:rPr>
-          <w:rFonts w:asciiTheme="minorHAnsi" w:hAnsiTheme="minorHAnsi" w:cs="Arial"/>
-          <w:lang w:val="en-US"/>
-        </w:rPr>
-        <w:t xml:space="preserve"> </w:t>
-      </w:r>
     </w:p>
     <w:p>
       <w:pPr>
@@ -609,7 +712,7 @@
           <w:lang w:val="en-US"/>
         </w:rPr>
       </w:pPr>
-      <w:bookmarkStart w:id="3" w:name="_Toc177312016"/>
+      <w:bookmarkStart w:id="3" w:name="_Toc177312915"/>
       <w:r>
         <w:rPr>
           <w:lang w:val="en-US"/>
@@ -624,6 +727,30 @@
           <w:lang w:val="en-US"/>
         </w:rPr>
       </w:pPr>
+      <w:r>
+        <w:rPr>
+          <w:lang w:val="en-US"/>
+        </w:rPr>
+        <w:t>When creating the project, we opted for using the APS.NET Core Web API template in Rider, which</w:t>
+      </w:r>
+      <w:r>
+        <w:rPr>
+          <w:lang w:val="en-US"/>
+        </w:rPr>
+        <w:t xml:space="preserve"> provides a swagger UI out of the box.</w:t>
+      </w:r>
+      <w:r>
+        <w:rPr>
+          <w:lang w:val="en-US"/>
+        </w:rPr>
+        <w:t xml:space="preserve"> We ditched the swagger UI and </w:t>
+      </w:r>
+      <w:r>
+        <w:rPr>
+          <w:lang w:val="en-US"/>
+        </w:rPr>
+        <w:t>just printed sample documents for Sprint 1.</w:t>
+      </w:r>
     </w:p>
     <w:p>
       <w:pPr>
@@ -632,7 +759,7 @@
           <w:lang w:val="en-US"/>
         </w:rPr>
       </w:pPr>
-      <w:bookmarkStart w:id="4" w:name="_Toc177312017"/>
+      <w:bookmarkStart w:id="4" w:name="_Toc177312916"/>
       <w:r>
         <w:rPr>
           <w:lang w:val="en-US"/>
@@ -657,13 +784,27 @@
         <w:rPr>
           <w:lang w:val="en-US"/>
         </w:rPr>
-        <w:t>This</w:t>
-      </w:r>
-      <w:r>
-        <w:rPr>
-          <w:lang w:val="en-US"/>
-        </w:rPr>
-        <w:t xml:space="preserve"> command </w:t>
+        <w:t xml:space="preserve">After creating the </w:t>
+      </w:r>
+      <w:proofErr w:type="spellStart"/>
+      <w:r>
+        <w:rPr>
+          <w:lang w:val="en-US"/>
+        </w:rPr>
+        <w:t>Dockerfile</w:t>
+      </w:r>
+      <w:proofErr w:type="spellEnd"/>
+      <w:r>
+        <w:rPr>
+          <w:lang w:val="en-US"/>
+        </w:rPr>
+        <w:t xml:space="preserve"> for this application, the </w:t>
+      </w:r>
+      <w:r>
+        <w:rPr>
+          <w:lang w:val="en-US"/>
+        </w:rPr>
+        <w:t xml:space="preserve">command </w:t>
       </w:r>
       <w:r>
         <w:rPr>
@@ -699,106 +840,217 @@
           <w:iCs/>
           <w:lang w:val="en-US"/>
         </w:rPr>
-        <w:t>docker build -t document</w:t>
-      </w:r>
+        <w:t>docker build -t document-management-</w:t>
+      </w:r>
+      <w:proofErr w:type="gramStart"/>
       <w:r>
         <w:rPr>
           <w:i/>
           <w:iCs/>
           <w:lang w:val="en-US"/>
         </w:rPr>
-        <w:t>-</w:t>
-      </w:r>
-      <w:r>
+        <w:t>system .</w:t>
+      </w:r>
+      <w:proofErr w:type="gramEnd"/>
+    </w:p>
+    <w:p>
+      <w:pPr>
+        <w:rPr>
+          <w:lang w:val="en-US"/>
+        </w:rPr>
+      </w:pPr>
+      <w:r>
+        <w:rPr>
+          <w:lang w:val="en-US"/>
+        </w:rPr>
+        <w:t>‘</w:t>
+      </w:r>
+      <w:proofErr w:type="gramStart"/>
+      <w:r>
+        <w:rPr>
+          <w:lang w:val="en-US"/>
+        </w:rPr>
+        <w:t>document</w:t>
+      </w:r>
+      <w:proofErr w:type="gramEnd"/>
+      <w:r>
+        <w:rPr>
+          <w:lang w:val="en-US"/>
+        </w:rPr>
+        <w:t>-management-system’ is the name of the image.</w:t>
+      </w:r>
+    </w:p>
+    <w:p>
+      <w:pPr>
+        <w:rPr>
+          <w:lang w:val="en-US"/>
+        </w:rPr>
+      </w:pPr>
+    </w:p>
+    <w:p>
+      <w:pPr>
+        <w:rPr>
+          <w:lang w:val="en-US"/>
+        </w:rPr>
+      </w:pPr>
+    </w:p>
+    <w:p>
+      <w:pPr>
+        <w:rPr>
+          <w:lang w:val="en-US"/>
+        </w:rPr>
+      </w:pPr>
+    </w:p>
+    <w:p>
+      <w:pPr>
+        <w:rPr>
+          <w:lang w:val="en-US"/>
+        </w:rPr>
+      </w:pPr>
+    </w:p>
+    <w:p>
+      <w:pPr>
+        <w:rPr>
+          <w:lang w:val="en-US"/>
+        </w:rPr>
+      </w:pPr>
+    </w:p>
+    <w:p>
+      <w:pPr>
+        <w:rPr>
+          <w:lang w:val="en-US"/>
+        </w:rPr>
+      </w:pPr>
+      <w:r>
+        <w:rPr>
+          <w:lang w:val="en-US"/>
+        </w:rPr>
+        <w:t>Use this command to run the docker container:</w:t>
+      </w:r>
+    </w:p>
+    <w:p>
+      <w:pPr>
+        <w:jc w:val="center"/>
         <w:rPr>
           <w:i/>
           <w:iCs/>
           <w:lang w:val="en-US"/>
         </w:rPr>
-        <w:t>management</w:t>
-      </w:r>
+      </w:pPr>
       <w:r>
         <w:rPr>
           <w:i/>
           <w:iCs/>
           <w:lang w:val="en-US"/>
         </w:rPr>
-        <w:t>-</w:t>
-      </w:r>
-      <w:proofErr w:type="gramStart"/>
+        <w:t xml:space="preserve">docker run -d -p 8081:8081 --name </w:t>
+      </w:r>
+      <w:proofErr w:type="spellStart"/>
       <w:r>
         <w:rPr>
           <w:i/>
           <w:iCs/>
           <w:lang w:val="en-US"/>
         </w:rPr>
-        <w:t>system .</w:t>
-      </w:r>
-      <w:proofErr w:type="gramEnd"/>
-    </w:p>
-    <w:p>
-      <w:pPr>
-        <w:rPr>
-          <w:lang w:val="en-US"/>
-        </w:rPr>
-      </w:pPr>
-      <w:r>
-        <w:rPr>
-          <w:lang w:val="en-US"/>
-        </w:rPr>
-        <w:t>‘</w:t>
-      </w:r>
-      <w:proofErr w:type="gramStart"/>
-      <w:r>
-        <w:rPr>
-          <w:lang w:val="en-US"/>
-        </w:rPr>
-        <w:t>document</w:t>
-      </w:r>
-      <w:proofErr w:type="gramEnd"/>
-      <w:r>
-        <w:rPr>
-          <w:lang w:val="en-US"/>
-        </w:rPr>
-        <w:t>-management-system’ is the name of the image.</w:t>
-      </w:r>
-    </w:p>
-    <w:p>
-      <w:pPr>
-        <w:rPr>
-          <w:lang w:val="en-US"/>
-        </w:rPr>
-      </w:pPr>
-    </w:p>
-    <w:p>
-      <w:pPr>
-        <w:rPr>
-          <w:lang w:val="en-US"/>
-        </w:rPr>
-      </w:pPr>
-      <w:r>
-        <w:rPr>
-          <w:lang w:val="en-US"/>
-        </w:rPr>
-        <w:t>Use this command to run the docker container:</w:t>
-      </w:r>
-    </w:p>
-    <w:p>
-      <w:pPr>
-        <w:jc w:val="center"/>
+        <w:t>dms_container</w:t>
+      </w:r>
+      <w:proofErr w:type="spellEnd"/>
+      <w:r>
         <w:rPr>
           <w:i/>
           <w:iCs/>
           <w:lang w:val="en-US"/>
         </w:rPr>
-      </w:pPr>
+        <w:t xml:space="preserve"> document-management-system</w:t>
+      </w:r>
+    </w:p>
+    <w:p>
+      <w:pPr>
+        <w:rPr>
+          <w:lang w:val="en-US"/>
+        </w:rPr>
+      </w:pPr>
+      <w:r>
+        <w:rPr>
+          <w:lang w:val="en-US"/>
+        </w:rPr>
+        <w:t xml:space="preserve">-p 8081:8081 lets the docker container run on port 8081 </w:t>
+      </w:r>
+      <w:proofErr w:type="gramStart"/>
+      <w:r>
+        <w:rPr>
+          <w:lang w:val="en-US"/>
+        </w:rPr>
+        <w:t>and also</w:t>
+      </w:r>
+      <w:proofErr w:type="gramEnd"/>
+      <w:r>
+        <w:rPr>
+          <w:lang w:val="en-US"/>
+        </w:rPr>
+        <w:t xml:space="preserve"> exposes it to port 8081, where it is being accessible in the browser. ‘</w:t>
+      </w:r>
+      <w:proofErr w:type="spellStart"/>
+      <w:proofErr w:type="gramStart"/>
+      <w:r>
+        <w:rPr>
+          <w:lang w:val="en-US"/>
+        </w:rPr>
+        <w:t>dms</w:t>
+      </w:r>
+      <w:proofErr w:type="gramEnd"/>
+      <w:r>
+        <w:rPr>
+          <w:lang w:val="en-US"/>
+        </w:rPr>
+        <w:t>_container</w:t>
+      </w:r>
+      <w:proofErr w:type="spellEnd"/>
+      <w:r>
+        <w:rPr>
+          <w:lang w:val="en-US"/>
+        </w:rPr>
+        <w:t xml:space="preserve">’ is the name of the container and </w:t>
+      </w:r>
+      <w:r>
+        <w:rPr>
+          <w:lang w:val="en-US"/>
+        </w:rPr>
+        <w:t>‘document-management-system’</w:t>
+      </w:r>
+      <w:r>
+        <w:rPr>
+          <w:lang w:val="en-US"/>
+        </w:rPr>
+        <w:t>.</w:t>
+      </w:r>
+    </w:p>
+    <w:p>
+      <w:pPr>
+        <w:rPr>
+          <w:lang w:val="en-US"/>
+        </w:rPr>
+      </w:pPr>
+    </w:p>
+    <w:p>
+      <w:pPr>
+        <w:rPr>
+          <w:lang w:val="en-US"/>
+        </w:rPr>
+      </w:pPr>
+      <w:r>
+        <w:rPr>
+          <w:lang w:val="en-US"/>
+        </w:rPr>
+        <w:t xml:space="preserve">Using a </w:t>
+      </w:r>
       <w:r>
         <w:rPr>
           <w:i/>
           <w:iCs/>
           <w:lang w:val="en-US"/>
         </w:rPr>
-        <w:t xml:space="preserve">docker run -d -p 8081:8081 --name </w:t>
+        <w:t>docker-</w:t>
       </w:r>
       <w:proofErr w:type="spellStart"/>
       <w:r>
@@ -807,16 +1059,28 @@
           <w:iCs/>
           <w:lang w:val="en-US"/>
         </w:rPr>
-        <w:t>dms_container</w:t>
+        <w:t>compose.yml</w:t>
       </w:r>
       <w:proofErr w:type="spellEnd"/>
+      <w:r>
+        <w:rPr>
+          <w:lang w:val="en-US"/>
+        </w:rPr>
+        <w:t xml:space="preserve"> file makes coding with Docker a lot easier. Since you can just type </w:t>
+      </w:r>
       <w:r>
         <w:rPr>
           <w:i/>
           <w:iCs/>
           <w:lang w:val="en-US"/>
         </w:rPr>
-        <w:t xml:space="preserve"> document</w:t>
+        <w:t>docker-compose build</w:t>
+      </w:r>
+      <w:r>
+        <w:rPr>
+          <w:lang w:val="en-US"/>
+        </w:rPr>
+        <w:t xml:space="preserve"> and </w:t>
       </w:r>
       <w:r>
         <w:rPr>
@@ -824,109 +1088,31 @@
           <w:iCs/>
           <w:lang w:val="en-US"/>
         </w:rPr>
-        <w:t>-</w:t>
-      </w:r>
-      <w:r>
-        <w:rPr>
-          <w:i/>
-          <w:iCs/>
-          <w:lang w:val="en-US"/>
-        </w:rPr>
-        <w:t>management</w:t>
-      </w:r>
-      <w:r>
-        <w:rPr>
-          <w:i/>
-          <w:iCs/>
-          <w:lang w:val="en-US"/>
-        </w:rPr>
-        <w:t>-</w:t>
-      </w:r>
-      <w:r>
-        <w:rPr>
-          <w:i/>
-          <w:iCs/>
-          <w:lang w:val="en-US"/>
-        </w:rPr>
-        <w:t>system</w:t>
-      </w:r>
-    </w:p>
-    <w:p>
-      <w:pPr>
-        <w:rPr>
-          <w:lang w:val="en-US"/>
-        </w:rPr>
-      </w:pPr>
-      <w:r>
-        <w:rPr>
-          <w:lang w:val="en-US"/>
-        </w:rPr>
-        <w:t xml:space="preserve">-p 8081:8081 lets the docker container run on port 8081 </w:t>
-      </w:r>
-      <w:proofErr w:type="gramStart"/>
-      <w:r>
-        <w:rPr>
-          <w:lang w:val="en-US"/>
-        </w:rPr>
-        <w:t>and also</w:t>
-      </w:r>
-      <w:proofErr w:type="gramEnd"/>
-      <w:r>
-        <w:rPr>
-          <w:lang w:val="en-US"/>
-        </w:rPr>
-        <w:t xml:space="preserve"> exposes it to port 8081, where it is being accessible in the browser. ‘</w:t>
-      </w:r>
-      <w:proofErr w:type="spellStart"/>
-      <w:proofErr w:type="gramStart"/>
-      <w:r>
-        <w:rPr>
-          <w:lang w:val="en-US"/>
-        </w:rPr>
-        <w:t>dms</w:t>
-      </w:r>
-      <w:proofErr w:type="gramEnd"/>
-      <w:r>
-        <w:rPr>
-          <w:lang w:val="en-US"/>
-        </w:rPr>
-        <w:t>_container</w:t>
-      </w:r>
-      <w:proofErr w:type="spellEnd"/>
-      <w:r>
-        <w:rPr>
-          <w:lang w:val="en-US"/>
-        </w:rPr>
-        <w:t xml:space="preserve">’ is the name of the container and </w:t>
-      </w:r>
-      <w:r>
-        <w:rPr>
-          <w:lang w:val="en-US"/>
-        </w:rPr>
-        <w:t>‘</w:t>
-      </w:r>
-      <w:r>
-        <w:rPr>
-          <w:lang w:val="en-US"/>
-        </w:rPr>
-        <w:t>document-management-system</w:t>
-      </w:r>
-      <w:r>
-        <w:rPr>
-          <w:lang w:val="en-US"/>
-        </w:rPr>
-        <w:t>’</w:t>
-      </w:r>
-      <w:r>
-        <w:rPr>
-          <w:lang w:val="en-US"/>
-        </w:rPr>
-        <w:t>.</w:t>
-      </w:r>
+        <w:t>docker-compose up</w:t>
+      </w:r>
+      <w:r>
+        <w:rPr>
+          <w:lang w:val="en-US"/>
+        </w:rPr>
+        <w:t xml:space="preserve"> to </w:t>
+      </w:r>
+      <w:r>
+        <w:rPr>
+          <w:lang w:val="en-US"/>
+        </w:rPr>
+        <w:t>practically build and run the containerized application.</w:t>
+      </w:r>
+    </w:p>
+    <w:p>
+      <w:pPr>
+        <w:rPr>
+          <w:lang w:val="en-US"/>
+        </w:rPr>
+      </w:pPr>
     </w:p>
     <w:sectPr>
-      <w:headerReference w:type="default" r:id="rId7"/>
-      <w:footerReference w:type="default" r:id="rId8"/>
+      <w:headerReference w:type="default" r:id="rId8"/>
+      <w:footerReference w:type="default" r:id="rId9"/>
       <w:pgSz w:w="11906" w:h="16838"/>
       <w:pgMar w:top="1417" w:right="1417" w:bottom="1134" w:left="1417" w:header="708" w:footer="708" w:gutter="0"/>
       <w:cols w:space="708"/>
@@ -1121,6 +1307,127 @@
     </w:r>
   </w:p>
 </w:hdr>
+</file>
+
+<file path=word/numbering.xml><?xml version="1.0" encoding="utf-8"?>
+<w:numbering xmlns:wpc="http://schemas.microsoft.com/office/word/2010/wordprocessingCanvas" xmlns:cx="http://schemas.microsoft.com/office/drawing/2014/chartex" xmlns:cx1="http://schemas.microsoft.com/office/drawing/2015/9/8/chartex" xmlns:cx2="http://schemas.microsoft.com/office/drawing/2015/10/21/chartex" xmlns:cx3="http://schemas.microsoft.com/office/drawing/2016/5/9/chartex" xmlns:cx4="http://schemas.microsoft.com/office/drawing/2016/5/10/chartex" xmlns:cx5="http://schemas.microsoft.com/office/drawing/2016/5/11/chartex" xmlns:cx6="http://schemas.microsoft.com/office/drawing/2016/5/12/chartex" xmlns:cx7="http://schemas.microsoft.com/office/drawing/2016/5/13/chartex" xmlns:cx8="http://schemas.microsoft.com/office/drawing/2016/5/14/chartex" xmlns:mc="http://schemas.openxmlformats.org/markup-compatibility/2006" xmlns:aink="http://schemas.microsoft.com/office/drawing/2016/ink" xmlns:am3d="http://schemas.microsoft.com/office/drawing/2017/model3d" xmlns:o="urn:schemas-microsoft-com:office:office" xmlns:oel="http://schemas.microsoft.com/office/2019/extlst" xmlns:r="http://schemas.openxmlformats.org/officeDocument/2006/relationships" xmlns:m="http://schemas.openxmlformats.org/officeDocument/2006/math" xmlns:v="urn:schemas-microsoft-com:vml" xmlns:wp14="http://schemas.microsoft.com/office/word/2010/wordprocessingDrawing" xmlns:wp="http://schemas.openxmlformats.org/drawingml/2006/wordprocessingDrawing" xmlns:w10="urn:schemas-microsoft-com:office:word" xmlns:w="http://schemas.openxmlformats.org/wordprocessingml/2006/main" xmlns:w14="http://schemas.microsoft.com/office/word/2010/wordml" xmlns:w15="http://schemas.microsoft.com/office/word/2012/wordml" xmlns:w16cex="http://schemas.microsoft.com/office/word/2018/wordml/cex" xmlns:w16cid="http://schemas.microsoft.com/office/word/2016/wordml/cid" xmlns:w16="http://schemas.microsoft.com/office/word/2018/wordml" xmlns:w16du="http://schemas.microsoft.com/office/word/2023/wordml/word16du" xmlns:w16sdtdh="http://schemas.microsoft.com/office/word/2020/wordml/sdtdatahash" xmlns:w16se="http://schemas.microsoft.com/office/word/2015/wordml/symex" xmlns:wpg="http://schemas.microsoft.com/office/word/2010/wordprocessingGroup" xmlns:wpi="http://schemas.microsoft.com/office/word/2010/wordprocessingInk" xmlns:wne="http://schemas.microsoft.com/office/word/2006/wordml" xmlns:wps="http://schemas.microsoft.com/office/word/2010/wordprocessingShape" mc:Ignorable="w14 w15 w16se w16cid w16 w16cex w16sdtdh w16du wp14">
+  <w:abstractNum w:abstractNumId="0" w15:restartNumberingAfterBreak="0">
+    <w:nsid w:val="10472C96"/>
+    <w:multiLevelType w:val="hybridMultilevel"/>
+    <w:tmpl w:val="4F84D82C"/>
+    <w:lvl w:ilvl="0" w:tplc="0C070001">
+      <w:start w:val="1"/>
+      <w:numFmt w:val="bullet"/>
+      <w:lvlText w:val=""/>
+      <w:lvlJc w:val="left"/>
+      <w:pPr>
+        <w:ind w:left="720" w:hanging="360"/>
+      </w:pPr>
+      <w:rPr>
+        <w:rFonts w:ascii="Symbol" w:hAnsi="Symbol" w:hint="default"/>
+      </w:rPr>
+    </w:lvl>
+    <w:lvl w:ilvl="1" w:tplc="0C070003" w:tentative="1">
+      <w:start w:val="1"/>
+      <w:numFmt w:val="bullet"/>
+      <w:lvlText w:val="o"/>
+      <w:lvlJc w:val="left"/>
+      <w:pPr>
+        <w:ind w:left="1440" w:hanging="360"/>
+      </w:pPr>
+      <w:rPr>
+        <w:rFonts w:ascii="Courier New" w:hAnsi="Courier New" w:cs="Courier New" w:hint="default"/>
+      </w:rPr>
+    </w:lvl>
+    <w:lvl w:ilvl="2" w:tplc="0C070005" w:tentative="1">
+      <w:start w:val="1"/>
+      <w:numFmt w:val="bullet"/>
+      <w:lvlText w:val=""/>
+      <w:lvlJc w:val="left"/>
+      <w:pPr>
+        <w:ind w:left="2160" w:hanging="360"/>
+      </w:pPr>
+      <w:rPr>
+        <w:rFonts w:ascii="Wingdings" w:hAnsi="Wingdings" w:hint="default"/>
+      </w:rPr>
+    </w:lvl>
+    <w:lvl w:ilvl="3" w:tplc="0C070001" w:tentative="1">
+      <w:start w:val="1"/>
+      <w:numFmt w:val="bullet"/>
+      <w:lvlText w:val=""/>
+      <w:lvlJc w:val="left"/>
+      <w:pPr>
+        <w:ind w:left="2880" w:hanging="360"/>
+      </w:pPr>
+      <w:rPr>
+        <w:rFonts w:ascii="Symbol" w:hAnsi="Symbol" w:hint="default"/>
+      </w:rPr>
+    </w:lvl>
+    <w:lvl w:ilvl="4" w:tplc="0C070003" w:tentative="1">
+      <w:start w:val="1"/>
+      <w:numFmt w:val="bullet"/>
+      <w:lvlText w:val="o"/>
+      <w:lvlJc w:val="left"/>
+      <w:pPr>
+        <w:ind w:left="3600" w:hanging="360"/>
+      </w:pPr>
+      <w:rPr>
+        <w:rFonts w:ascii="Courier New" w:hAnsi="Courier New" w:cs="Courier New" w:hint="default"/>
+      </w:rPr>
+    </w:lvl>
+    <w:lvl w:ilvl="5" w:tplc="0C070005" w:tentative="1">
+      <w:start w:val="1"/>
+      <w:numFmt w:val="bullet"/>
+      <w:lvlText w:val=""/>
+      <w:lvlJc w:val="left"/>
+      <w:pPr>
+        <w:ind w:left="4320" w:hanging="360"/>
+      </w:pPr>
+      <w:rPr>
+        <w:rFonts w:ascii="Wingdings" w:hAnsi="Wingdings" w:hint="default"/>
+      </w:rPr>
+    </w:lvl>
+    <w:lvl w:ilvl="6" w:tplc="0C070001" w:tentative="1">
+      <w:start w:val="1"/>
+      <w:numFmt w:val="bullet"/>
+      <w:lvlText w:val=""/>
+      <w:lvlJc w:val="left"/>
+      <w:pPr>
+        <w:ind w:left="5040" w:hanging="360"/>
+      </w:pPr>
+      <w:rPr>
+        <w:rFonts w:ascii="Symbol" w:hAnsi="Symbol" w:hint="default"/>
+      </w:rPr>
+    </w:lvl>
+    <w:lvl w:ilvl="7" w:tplc="0C070003" w:tentative="1">
+      <w:start w:val="1"/>
+      <w:numFmt w:val="bullet"/>
+      <w:lvlText w:val="o"/>
+      <w:lvlJc w:val="left"/>
+      <w:pPr>
+        <w:ind w:left="5760" w:hanging="360"/>
+      </w:pPr>
+      <w:rPr>
+        <w:rFonts w:ascii="Courier New" w:hAnsi="Courier New" w:cs="Courier New" w:hint="default"/>
+      </w:rPr>
+    </w:lvl>
+    <w:lvl w:ilvl="8" w:tplc="0C070005" w:tentative="1">
+      <w:start w:val="1"/>
+      <w:numFmt w:val="bullet"/>
+      <w:lvlText w:val=""/>
+      <w:lvlJc w:val="left"/>
+      <w:pPr>
+        <w:ind w:left="6480" w:hanging="360"/>
+      </w:pPr>
+      <w:rPr>
+        <w:rFonts w:ascii="Wingdings" w:hAnsi="Wingdings" w:hint="default"/>
+      </w:rPr>
+    </w:lvl>
+  </w:abstractNum>
+  <w:num w:numId="1" w16cid:durableId="588318369">
+    <w:abstractNumId w:val="0"/>
+  </w:num>
+</w:numbering>
 </file>
 
 <file path=word/styles.xml><?xml version="1.0" encoding="utf-8"?>
@@ -1573,7 +1880,6 @@
     <w:next w:val="Standard"/>
     <w:link w:val="berschrift3Zchn"/>
     <w:uiPriority w:val="9"/>
-    <w:semiHidden/>
     <w:unhideWhenUsed/>
     <w:qFormat/>
     <w:rsid w:val="00BD48F8"/>
@@ -1780,7 +2086,6 @@
     <w:basedOn w:val="Absatz-Standardschriftart"/>
     <w:link w:val="berschrift3"/>
     <w:uiPriority w:val="9"/>
-    <w:semiHidden/>
     <w:rsid w:val="00BD48F8"/>
     <w:rPr>
       <w:rFonts w:eastAsiaTheme="majorEastAsia" w:cstheme="majorBidi"/>

</xml_diff>